<commit_message>
Added height calculations. Removed wifi disconnect
</commit_message>
<xml_diff>
--- a/report/2DT304_Gustafsson_Johan_Final_Report.docx
+++ b/report/2DT304_Gustafsson_Johan_Final_Report.docx
@@ -55,7 +55,25 @@
               <w:sz w:val="36"/>
               <w:szCs w:val="36"/>
             </w:rPr>
-            <w:t>Visitor flow surveillance using a thermal IR sensor and WiFi scanning</w:t>
+            <w:t xml:space="preserve">Visitor flow surveillance using a thermal IR sensor and </w:t>
+          </w:r>
+          <w:proofErr w:type="spellStart"/>
+          <w:r>
+            <w:rPr>
+              <w:i/>
+              <w:sz w:val="36"/>
+              <w:szCs w:val="36"/>
+            </w:rPr>
+            <w:t>WiFi</w:t>
+          </w:r>
+          <w:proofErr w:type="spellEnd"/>
+          <w:r>
+            <w:rPr>
+              <w:i/>
+              <w:sz w:val="36"/>
+              <w:szCs w:val="36"/>
+            </w:rPr>
+            <w:t xml:space="preserve"> scanning</w:t>
           </w:r>
         </w:p>
       </w:sdtContent>
@@ -316,8 +334,19 @@
                                     <w:iCs/>
                                     <w:lang w:val="en-US"/>
                                   </w:rPr>
-                                  <w:t>Hemant Ghayvat</w:t>
+                                  <w:t xml:space="preserve">Hemant </w:t>
                                 </w:r>
+                                <w:proofErr w:type="spellStart"/>
+                                <w:r>
+                                  <w:rPr>
+                                    <w:rFonts w:asciiTheme="minorHAnsi" w:hAnsiTheme="minorHAnsi"/>
+                                    <w:i w:val="0"/>
+                                    <w:iCs/>
+                                    <w:lang w:val="en-US"/>
+                                  </w:rPr>
+                                  <w:t>Ghayvat</w:t>
+                                </w:r>
+                                <w:proofErr w:type="spellEnd"/>
                               </w:sdtContent>
                             </w:sdt>
                           </w:p>
@@ -326,12 +355,12 @@
                               <w:pStyle w:val="Frfattarruta"/>
                               <w:rPr>
                                 <w:i w:val="0"/>
-                                <w:lang w:val="sv-SE"/>
+                                <w:lang w:val="en-US"/>
                               </w:rPr>
                             </w:pPr>
                             <w:r>
                               <w:rPr>
-                                <w:lang w:val="sv-SE"/>
+                                <w:lang w:val="en-US"/>
                               </w:rPr>
                               <w:t xml:space="preserve">Semester: </w:t>
                             </w:r>
@@ -339,7 +368,7 @@
                               <w:sdtPr>
                                 <w:rPr>
                                   <w:i w:val="0"/>
-                                  <w:lang w:val="sv-SE"/>
+                                  <w:lang w:val="en-US"/>
                                 </w:rPr>
                                 <w:id w:val="1653417009"/>
                                 <w:text/>
@@ -348,14 +377,14 @@
                                 <w:r>
                                   <w:rPr>
                                     <w:i w:val="0"/>
-                                    <w:lang w:val="sv-SE"/>
+                                    <w:lang w:val="en-US"/>
                                   </w:rPr>
                                   <w:t>VT2</w:t>
                                 </w:r>
                                 <w:r>
                                   <w:rPr>
                                     <w:i w:val="0"/>
-                                    <w:lang w:val="sv-SE"/>
+                                    <w:lang w:val="en-US"/>
                                   </w:rPr>
                                   <w:t>2</w:t>
                                 </w:r>
@@ -493,8 +522,19 @@
                               <w:iCs/>
                               <w:lang w:val="en-US"/>
                             </w:rPr>
-                            <w:t>Hemant Ghayvat</w:t>
+                            <w:t xml:space="preserve">Hemant </w:t>
                           </w:r>
+                          <w:proofErr w:type="spellStart"/>
+                          <w:r>
+                            <w:rPr>
+                              <w:rFonts w:asciiTheme="minorHAnsi" w:hAnsiTheme="minorHAnsi"/>
+                              <w:i w:val="0"/>
+                              <w:iCs/>
+                              <w:lang w:val="en-US"/>
+                            </w:rPr>
+                            <w:t>Ghayvat</w:t>
+                          </w:r>
+                          <w:proofErr w:type="spellEnd"/>
                         </w:sdtContent>
                       </w:sdt>
                     </w:p>
@@ -503,12 +543,12 @@
                         <w:pStyle w:val="Frfattarruta"/>
                         <w:rPr>
                           <w:i w:val="0"/>
-                          <w:lang w:val="sv-SE"/>
+                          <w:lang w:val="en-US"/>
                         </w:rPr>
                       </w:pPr>
                       <w:r>
                         <w:rPr>
-                          <w:lang w:val="sv-SE"/>
+                          <w:lang w:val="en-US"/>
                         </w:rPr>
                         <w:t xml:space="preserve">Semester: </w:t>
                       </w:r>
@@ -516,7 +556,7 @@
                         <w:sdtPr>
                           <w:rPr>
                             <w:i w:val="0"/>
-                            <w:lang w:val="sv-SE"/>
+                            <w:lang w:val="en-US"/>
                           </w:rPr>
                           <w:id w:val="1653417009"/>
                           <w:text/>
@@ -525,14 +565,14 @@
                           <w:r>
                             <w:rPr>
                               <w:i w:val="0"/>
-                              <w:lang w:val="sv-SE"/>
+                              <w:lang w:val="en-US"/>
                             </w:rPr>
                             <w:t>VT2</w:t>
                           </w:r>
                           <w:r>
                             <w:rPr>
                               <w:i w:val="0"/>
-                              <w:lang w:val="sv-SE"/>
+                              <w:lang w:val="en-US"/>
                             </w:rPr>
                             <w:t>2</w:t>
                           </w:r>
@@ -638,31 +678,7 @@
         <w:rPr>
           <w:bCs/>
         </w:rPr>
-        <w:t xml:space="preserve">The idea for this project is to use an 8x8 IR thermal sensor for detection of people. The sensor has pixels just like a camera, but the 64 pixels are temperatures instead of colours. This hopefully gives the ability to calculate the direction of a </w:t>
-      </w:r>
-      <w:r>
-        <w:rPr>
-          <w:bCs/>
-        </w:rPr>
-        <w:t>human’s</w:t>
-      </w:r>
-      <w:r>
-        <w:rPr>
-          <w:bCs/>
-        </w:rPr>
-        <w:t xml:space="preserve"> movements and can </w:t>
-      </w:r>
-      <w:r>
-        <w:rPr>
-          <w:bCs/>
-        </w:rPr>
-        <w:t>thereby</w:t>
-      </w:r>
-      <w:r>
-        <w:rPr>
-          <w:bCs/>
-        </w:rPr>
-        <w:t xml:space="preserve"> keep track of how many enters and how many leaves a room with just one sensor and without using a camera. The sensor will be connected to a IoT device which has a Wi-Fi component. The Wi-Fi will be used not only for transferring data to the cloud but also for detecting nearby smartphones. This data can</w:t>
+        <w:t>The idea for this project is to use an 8x8 IR thermal sensor for detection of people. The sensor has pixels just like a camera, but the 64 pixels are temperatures instead of colours. This hopefully gives the ability to calculate the direction of a human’s movements and can thereby keep track of how many enters and how many leaves a room with just one sensor and without using a camera. The sensor will be connected to a IoT device which has a Wi-Fi component. The Wi-Fi will be used not only for transferring data to the cloud but also for detecting nearby smartphones. This data can</w:t>
       </w:r>
       <w:r>
         <w:rPr>
@@ -1904,8 +1920,13 @@
         </w:numPr>
       </w:pPr>
       <w:r>
-        <w:t>What is the purpose of your work/project</w:t>
-      </w:r>
+        <w:t>What is the purpose of your work/</w:t>
+      </w:r>
+      <w:proofErr w:type="gramStart"/>
+      <w:r>
+        <w:t>project</w:t>
+      </w:r>
+      <w:proofErr w:type="gramEnd"/>
     </w:p>
     <w:p>
       <w:pPr>
@@ -1928,8 +1949,13 @@
         </w:numPr>
       </w:pPr>
       <w:r>
-        <w:t>What is the novelty in your work/project</w:t>
-      </w:r>
+        <w:t>What is the novelty in your work/</w:t>
+      </w:r>
+      <w:proofErr w:type="gramStart"/>
+      <w:r>
+        <w:t>project</w:t>
+      </w:r>
+      <w:proofErr w:type="gramEnd"/>
     </w:p>
     <w:p>
       <w:pPr>
@@ -1940,8 +1966,13 @@
         </w:numPr>
       </w:pPr>
       <w:r>
-        <w:t>What is the complexity in your work/project</w:t>
-      </w:r>
+        <w:t>What is the complexity in your work/</w:t>
+      </w:r>
+      <w:proofErr w:type="gramStart"/>
+      <w:r>
+        <w:t>project</w:t>
+      </w:r>
+      <w:proofErr w:type="gramEnd"/>
     </w:p>
     <w:p>
       <w:pPr>
@@ -1952,8 +1983,21 @@
         </w:numPr>
       </w:pPr>
       <w:r>
-        <w:t>What is the improvement/innovation that your work/project give w.r.t. the state of the art</w:t>
-      </w:r>
+        <w:t xml:space="preserve">What is the improvement/innovation that your work/project give </w:t>
+      </w:r>
+      <w:proofErr w:type="spellStart"/>
+      <w:r>
+        <w:t>w.r.t.</w:t>
+      </w:r>
+      <w:proofErr w:type="spellEnd"/>
+      <w:r>
+        <w:t xml:space="preserve"> the state of the </w:t>
+      </w:r>
+      <w:proofErr w:type="gramStart"/>
+      <w:r>
+        <w:t>art</w:t>
+      </w:r>
+      <w:proofErr w:type="gramEnd"/>
     </w:p>
     <w:p>
       <w:pPr>
@@ -2029,7 +2073,23 @@
     </w:p>
     <w:p>
       <w:r>
-        <w:t>In the state of the art section you should describe the field in which your work or project is positioned. Describe what has been done up to now and how/in which way your work is different/better w.r.t. the works already present in literature.</w:t>
+        <w:t xml:space="preserve">In the </w:t>
+      </w:r>
+      <w:proofErr w:type="gramStart"/>
+      <w:r>
+        <w:t>state of the art</w:t>
+      </w:r>
+      <w:proofErr w:type="gramEnd"/>
+      <w:r>
+        <w:t xml:space="preserve"> section you should describe the field in which your work or project is positioned. Describe what has been done up to now and how/in which way your work is different/better </w:t>
+      </w:r>
+      <w:proofErr w:type="spellStart"/>
+      <w:r>
+        <w:t>w.r.t.</w:t>
+      </w:r>
+      <w:proofErr w:type="spellEnd"/>
+      <w:r>
+        <w:t xml:space="preserve"> the works already present in literature.</w:t>
       </w:r>
       <w:r>
         <w:t xml:space="preserve"> Emphasize the novelty of your project.</w:t>
@@ -2049,7 +2109,15 @@
         <w:t>Citations</w:t>
       </w:r>
       <w:r>
-        <w:t xml:space="preserve"> have to be made with numbers between square brackets.</w:t>
+        <w:t xml:space="preserve"> </w:t>
+      </w:r>
+      <w:proofErr w:type="gramStart"/>
+      <w:r>
+        <w:t>have to</w:t>
+      </w:r>
+      <w:proofErr w:type="gramEnd"/>
+      <w:r>
+        <w:t xml:space="preserve"> be made with numbers between square brackets.</w:t>
       </w:r>
       <w:r>
         <w:t xml:space="preserve"> You can write them manually or use any sort of tool that manages references and bibliography that you like.</w:t>
@@ -2079,14 +2147,14 @@
       <w:pPr>
         <w:pStyle w:val="Rubrik1"/>
       </w:pPr>
-      <w:bookmarkStart w:id="4" w:name="_Toc33697029"/>
-      <w:bookmarkStart w:id="5" w:name="_Toc33697459"/>
-      <w:bookmarkStart w:id="6" w:name="_Toc127511565"/>
+      <w:bookmarkStart w:id="4" w:name="_Toc127511565"/>
+      <w:bookmarkStart w:id="5" w:name="_Toc33697029"/>
+      <w:bookmarkStart w:id="6" w:name="_Toc33697459"/>
       <w:r>
         <w:lastRenderedPageBreak/>
         <w:t>Planning</w:t>
       </w:r>
-      <w:bookmarkEnd w:id="6"/>
+      <w:bookmarkEnd w:id="4"/>
     </w:p>
     <w:p>
       <w:pPr>
@@ -2097,8 +2165,13 @@
         </w:numPr>
       </w:pPr>
       <w:r>
-        <w:t>Describe what are the milestones you identified in your work/project</w:t>
-      </w:r>
+        <w:t>Describe what are the milestones you identified in your work/</w:t>
+      </w:r>
+      <w:proofErr w:type="gramStart"/>
+      <w:r>
+        <w:t>project</w:t>
+      </w:r>
+      <w:proofErr w:type="gramEnd"/>
     </w:p>
     <w:p>
       <w:pPr>
@@ -2144,8 +2217,8 @@
       <w:r>
         <w:t xml:space="preserve"> process</w:t>
       </w:r>
-      <w:bookmarkEnd w:id="4"/>
       <w:bookmarkEnd w:id="5"/>
+      <w:bookmarkEnd w:id="6"/>
       <w:bookmarkEnd w:id="7"/>
     </w:p>
     <w:p>
@@ -2157,8 +2230,13 @@
         </w:numPr>
       </w:pPr>
       <w:r>
-        <w:t>Describe the developing process you have chosen to adopt</w:t>
-      </w:r>
+        <w:t xml:space="preserve">Describe the developing process you have chosen to </w:t>
+      </w:r>
+      <w:proofErr w:type="gramStart"/>
+      <w:r>
+        <w:t>adopt</w:t>
+      </w:r>
+      <w:proofErr w:type="gramEnd"/>
     </w:p>
     <w:p>
       <w:pPr>
@@ -2169,8 +2247,13 @@
         </w:numPr>
       </w:pPr>
       <w:r>
-        <w:t>Why you choose it</w:t>
-      </w:r>
+        <w:t xml:space="preserve">Why you choose </w:t>
+      </w:r>
+      <w:proofErr w:type="gramStart"/>
+      <w:r>
+        <w:t>it</w:t>
+      </w:r>
+      <w:proofErr w:type="gramEnd"/>
     </w:p>
     <w:p>
       <w:pPr>
@@ -2181,8 +2264,13 @@
         </w:numPr>
       </w:pPr>
       <w:r>
-        <w:t>Present and explain all the design and development choices you want to do</w:t>
-      </w:r>
+        <w:t xml:space="preserve">Present and explain all the design and development choices you want to </w:t>
+      </w:r>
+      <w:proofErr w:type="gramStart"/>
+      <w:r>
+        <w:t>do</w:t>
+      </w:r>
+      <w:proofErr w:type="gramEnd"/>
     </w:p>
     <w:p>
       <w:pPr>
@@ -2193,8 +2281,13 @@
         </w:numPr>
       </w:pPr>
       <w:r>
-        <w:t>The HW, SW and languages you decide to adopt</w:t>
-      </w:r>
+        <w:t xml:space="preserve">The HW, SW and languages you decide to </w:t>
+      </w:r>
+      <w:proofErr w:type="gramStart"/>
+      <w:r>
+        <w:t>adopt</w:t>
+      </w:r>
+      <w:proofErr w:type="gramEnd"/>
     </w:p>
     <w:p>
       <w:pPr>
@@ -2232,8 +2325,13 @@
         </w:numPr>
       </w:pPr>
       <w:r>
-        <w:t>If you do so, discuss what are the consequences of those choices</w:t>
-      </w:r>
+        <w:t xml:space="preserve">If you do so, discuss what are the consequences of those </w:t>
+      </w:r>
+      <w:proofErr w:type="gramStart"/>
+      <w:r>
+        <w:t>choices</w:t>
+      </w:r>
+      <w:proofErr w:type="gramEnd"/>
     </w:p>
     <w:p>
       <w:pPr>
@@ -2256,16 +2354,34 @@
         <w:t xml:space="preserve">Heading 2 </w:t>
       </w:r>
       <w:r>
-        <w:t xml:space="preserve">  text format style is for SubSection X.X. This is an example of paragraph with some random content random content random content random content random content</w:t>
-      </w:r>
+        <w:t xml:space="preserve">  text format style is for </w:t>
+      </w:r>
+      <w:proofErr w:type="spellStart"/>
+      <w:r>
+        <w:t>SubSection</w:t>
+      </w:r>
+      <w:proofErr w:type="spellEnd"/>
+      <w:r>
+        <w:t xml:space="preserve"> X.X. This is an example of paragraph with some random content random content random content random content random </w:t>
+      </w:r>
+      <w:proofErr w:type="gramStart"/>
+      <w:r>
+        <w:t>content</w:t>
+      </w:r>
+      <w:proofErr w:type="gramEnd"/>
     </w:p>
     <w:p>
       <w:pPr>
         <w:pStyle w:val="Rubrik3"/>
       </w:pPr>
       <w:bookmarkStart w:id="9" w:name="_Toc127511568"/>
-      <w:r>
-        <w:t>SubSubSection 1.1.1 title example</w:t>
+      <w:proofErr w:type="spellStart"/>
+      <w:r>
+        <w:t>SubSubSection</w:t>
+      </w:r>
+      <w:proofErr w:type="spellEnd"/>
+      <w:r>
+        <w:t xml:space="preserve"> 1.1.1 title example</w:t>
       </w:r>
       <w:bookmarkEnd w:id="9"/>
     </w:p>
@@ -2280,7 +2396,15 @@
         <w:t xml:space="preserve">Heading 3 </w:t>
       </w:r>
       <w:r>
-        <w:t xml:space="preserve">  text format style is for SubSubSection X.X.X. This is an example of paragraph with some random content random content random content random content random content.</w:t>
+        <w:t xml:space="preserve">  text format style is for </w:t>
+      </w:r>
+      <w:proofErr w:type="spellStart"/>
+      <w:r>
+        <w:t>SubSubSection</w:t>
+      </w:r>
+      <w:proofErr w:type="spellEnd"/>
+      <w:r>
+        <w:t xml:space="preserve"> X.X.X. This is an example of paragraph with some random content random content random content random content random content.</w:t>
       </w:r>
     </w:p>
     <w:p/>
@@ -2346,8 +2470,13 @@
         </w:numPr>
       </w:pPr>
       <w:r>
-        <w:t>Recall concept expressed in other sections</w:t>
-      </w:r>
+        <w:t xml:space="preserve">Recall concept expressed in other </w:t>
+      </w:r>
+      <w:proofErr w:type="gramStart"/>
+      <w:r>
+        <w:t>sections</w:t>
+      </w:r>
+      <w:proofErr w:type="gramEnd"/>
     </w:p>
     <w:p>
       <w:pPr>
@@ -2358,7 +2487,15 @@
         </w:numPr>
       </w:pPr>
       <w:r>
-        <w:t>If you use a Figure/Table/Graph make sure to refer to it in the text at least once. The reader cannot infer your material.</w:t>
+        <w:t>If you use a Figure/Table/</w:t>
+      </w:r>
+      <w:proofErr w:type="gramStart"/>
+      <w:r>
+        <w:t>Graph</w:t>
+      </w:r>
+      <w:proofErr w:type="gramEnd"/>
+      <w:r>
+        <w:t xml:space="preserve"> make sure to refer to it in the text at least once. The reader cannot infer your material.</w:t>
       </w:r>
     </w:p>
     <w:p>
@@ -2441,8 +2578,13 @@
         </w:numPr>
       </w:pPr>
       <w:r>
-        <w:t>Discussion about the results you obtained</w:t>
-      </w:r>
+        <w:t xml:space="preserve">Discussion about the results you </w:t>
+      </w:r>
+      <w:proofErr w:type="gramStart"/>
+      <w:r>
+        <w:t>obtained</w:t>
+      </w:r>
+      <w:proofErr w:type="gramEnd"/>
     </w:p>
     <w:p>
       <w:pPr>
@@ -2495,8 +2637,13 @@
         </w:numPr>
       </w:pPr>
       <w:r>
-        <w:t>Describe them</w:t>
-      </w:r>
+        <w:t xml:space="preserve">Describe </w:t>
+      </w:r>
+      <w:proofErr w:type="gramStart"/>
+      <w:r>
+        <w:t>them</w:t>
+      </w:r>
+      <w:proofErr w:type="gramEnd"/>
     </w:p>
     <w:p>
       <w:pPr>
@@ -2507,8 +2654,13 @@
         </w:numPr>
       </w:pPr>
       <w:r>
-        <w:t>Describe how you solved it</w:t>
-      </w:r>
+        <w:t xml:space="preserve">Describe how you solved </w:t>
+      </w:r>
+      <w:proofErr w:type="gramStart"/>
+      <w:r>
+        <w:t>it</w:t>
+      </w:r>
+      <w:proofErr w:type="gramEnd"/>
     </w:p>
     <w:p>
       <w:pPr>
@@ -2519,8 +2671,13 @@
         </w:numPr>
       </w:pPr>
       <w:r>
-        <w:t>Describe what development/design decisions you had to made due to these problems</w:t>
-      </w:r>
+        <w:t xml:space="preserve">Describe what development/design decisions you had to made due to these </w:t>
+      </w:r>
+      <w:proofErr w:type="gramStart"/>
+      <w:r>
+        <w:t>problems</w:t>
+      </w:r>
+      <w:proofErr w:type="gramEnd"/>
     </w:p>
     <w:p>
       <w:pPr>
@@ -2531,8 +2688,13 @@
         </w:numPr>
       </w:pPr>
       <w:r>
-        <w:t>Describe workarounds/approximations/hypothesis you made or had to made</w:t>
-      </w:r>
+        <w:t xml:space="preserve">Describe workarounds/approximations/hypothesis you made or had to </w:t>
+      </w:r>
+      <w:proofErr w:type="gramStart"/>
+      <w:r>
+        <w:t>made</w:t>
+      </w:r>
+      <w:proofErr w:type="gramEnd"/>
     </w:p>
     <w:p>
       <w:pPr>
@@ -2622,8 +2784,13 @@
         </w:numPr>
       </w:pPr>
       <w:r>
-        <w:t>Differences between your work and the SoTA</w:t>
-      </w:r>
+        <w:t xml:space="preserve">Differences between your work and the </w:t>
+      </w:r>
+      <w:proofErr w:type="spellStart"/>
+      <w:r>
+        <w:t>SoTA</w:t>
+      </w:r>
+      <w:proofErr w:type="spellEnd"/>
     </w:p>
     <w:p>
       <w:pPr>
@@ -2671,8 +2838,13 @@
         </w:numPr>
       </w:pPr>
       <w:r>
-        <w:t>Results obtained</w:t>
-      </w:r>
+        <w:t xml:space="preserve">Results </w:t>
+      </w:r>
+      <w:proofErr w:type="gramStart"/>
+      <w:r>
+        <w:t>obtained</w:t>
+      </w:r>
+      <w:proofErr w:type="gramEnd"/>
     </w:p>
     <w:p>
       <w:pPr>
@@ -2758,46 +2930,88 @@
     </w:p>
     <w:p>
       <w:pPr>
+        <w:pStyle w:val="Normalwebb"/>
+        <w:ind w:left="567" w:hanging="567"/>
+        <w:rPr>
+          <w:rFonts w:ascii="Times New Roman" w:eastAsia="Times New Roman" w:hAnsi="Times New Roman" w:cs="Times New Roman"/>
+          <w:color w:val="auto"/>
+          <w:sz w:val="24"/>
+          <w:szCs w:val="24"/>
+          <w:lang w:val="en-US" w:eastAsia="sv-SE"/>
+        </w:rPr>
+      </w:pPr>
+      <w:r>
+        <w:rPr>
+          <w:lang w:val="sv-SE"/>
+        </w:rPr>
+        <w:t xml:space="preserve">[1] </w:t>
+      </w:r>
+      <w:r>
+        <w:rPr>
+          <w:rFonts w:ascii="Times New Roman" w:eastAsia="Times New Roman" w:hAnsi="Times New Roman" w:cs="Times New Roman"/>
+          <w:i/>
+          <w:iCs/>
+          <w:color w:val="auto"/>
+          <w:sz w:val="24"/>
+          <w:szCs w:val="24"/>
+          <w:lang w:val="sv-SE" w:eastAsia="sv-SE"/>
+        </w:rPr>
+        <w:t xml:space="preserve">Dörrbredd och </w:t>
+      </w:r>
+      <w:proofErr w:type="spellStart"/>
+      <w:r>
+        <w:rPr>
+          <w:rFonts w:ascii="Times New Roman" w:eastAsia="Times New Roman" w:hAnsi="Times New Roman" w:cs="Times New Roman"/>
+          <w:i/>
+          <w:iCs/>
+          <w:color w:val="auto"/>
+          <w:sz w:val="24"/>
+          <w:szCs w:val="24"/>
+          <w:lang w:val="sv-SE" w:eastAsia="sv-SE"/>
+        </w:rPr>
+        <w:t>entreér</w:t>
+      </w:r>
+      <w:proofErr w:type="spellEnd"/>
+      <w:r>
+        <w:rPr>
+          <w:rFonts w:ascii="Times New Roman" w:eastAsia="Times New Roman" w:hAnsi="Times New Roman" w:cs="Times New Roman"/>
+          <w:i/>
+          <w:iCs/>
+          <w:color w:val="auto"/>
+          <w:sz w:val="24"/>
+          <w:szCs w:val="24"/>
+          <w:lang w:val="sv-SE" w:eastAsia="sv-SE"/>
+        </w:rPr>
+        <w:t xml:space="preserve"> - Kristinehamn.se</w:t>
+      </w:r>
+      <w:r>
+        <w:rPr>
+          <w:rFonts w:ascii="Times New Roman" w:eastAsia="Times New Roman" w:hAnsi="Times New Roman" w:cs="Times New Roman"/>
+          <w:color w:val="auto"/>
+          <w:sz w:val="24"/>
+          <w:szCs w:val="24"/>
+          <w:lang w:val="sv-SE" w:eastAsia="sv-SE"/>
+        </w:rPr>
+        <w:t xml:space="preserve"> (no date). </w:t>
+      </w:r>
+      <w:r>
+        <w:rPr>
+          <w:rFonts w:ascii="Times New Roman" w:eastAsia="Times New Roman" w:hAnsi="Times New Roman" w:cs="Times New Roman"/>
+          <w:color w:val="auto"/>
+          <w:sz w:val="24"/>
+          <w:szCs w:val="24"/>
+          <w:lang w:val="en-US" w:eastAsia="sv-SE"/>
+        </w:rPr>
+        <w:t xml:space="preserve">Available at: https://www.kristinehamn.se/contentassets/3d30cab0cc164cbc8c2153edb04f2d71/dorrbredd.pdf (Accessed: February 24, 2023). </w:t>
+      </w:r>
+    </w:p>
+    <w:p>
+      <w:pPr>
         <w:pStyle w:val="Reference"/>
-      </w:pPr>
-      <w:r>
-        <w:t>[1</w:t>
-      </w:r>
-      <w:r>
-        <w:t xml:space="preserve">]  Linnaeus University. (2015) Course Room for Degree Projects. [Online]. Available: https://mymoodle.lnu.se/course/view.php?id=5297#section-4 </w:t>
-      </w:r>
-    </w:p>
-    <w:p>
-      <w:pPr>
-        <w:pStyle w:val="Reference"/>
-      </w:pPr>
-      <w:r>
-        <w:t xml:space="preserve">[2]  Monash University. (2015, Oct. 13) Citing and referencing: IEEE. [Online]. Available: http://guides.lib.monash.edu/citing-referencing/ieee </w:t>
-      </w:r>
-    </w:p>
-    <w:p>
-      <w:pPr>
-        <w:pStyle w:val="Reference"/>
-      </w:pPr>
-      <w:r>
-        <w:t>[3]  C. Lynch, “Big data: How do your data grow?” Nature, vol. 455, pp. 28–29, 2008.</w:t>
-      </w:r>
-    </w:p>
-    <w:p>
-      <w:pPr>
-        <w:pStyle w:val="Reference"/>
-      </w:pPr>
-      <w:r>
-        <w:t>[4]  S. Russell and P. Norvig, Artificial Intelligence: A Modern Approach, 3rd ed. Prentice Hall, 2010.</w:t>
-      </w:r>
-    </w:p>
-    <w:p>
-      <w:pPr>
-        <w:pStyle w:val="Reference"/>
-      </w:pPr>
-      <w:r>
-        <w:t xml:space="preserve">[5]  D. Agrawal, S. Das, and A. E. Abbadi, “Big data and cloud computing: current state and future opportunities,” in Proceedings of the 14th International Conference on Extending Database Technology, 2011, pp. 530–533. </w:t>
-      </w:r>
+        <w:rPr>
+          <w:lang w:val="en-US"/>
+        </w:rPr>
+      </w:pPr>
     </w:p>
     <w:p/>
     <w:p/>
@@ -3157,12 +3371,12 @@
               <v:stroke joinstyle="miter"/>
               <v:path gradientshapeok="t" o:connecttype="rect"/>
             </v:shapetype>
-            <v:shape id="Textruta 18" o:spid="_x0000_s1028" type="#_x0000_t202" style="position:absolute;left:0;text-align:left;margin-left:0;margin-top:0;width:23.45pt;height:16.4pt;z-index:251678720;visibility:visible;mso-wrap-style:none;mso-wrap-distance-left:9pt;mso-wrap-distance-top:0;mso-wrap-distance-right:9pt;mso-wrap-distance-bottom:0;mso-position-horizontal:absolute;mso-position-horizontal-relative:text;mso-position-vertical:absolute;mso-position-vertical-relative:text;v-text-anchor:top" o:gfxdata="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" filled="f" stroked="f">
+            <v:shape id="Textruta 18" o:spid="_x0000_s1028" type="#_x0000_t202" style="position:absolute;left:0;text-align:left;margin-left:0;margin-top:0;width:23.45pt;height:16.4pt;z-index:251678720;visibility:visible;mso-wrap-style:none;mso-wrap-distance-left:9pt;mso-wrap-distance-top:0;mso-wrap-distance-right:9pt;mso-wrap-distance-bottom:0;mso-position-horizontal:absolute;mso-position-horizontal-relative:text;mso-position-vertical:absolute;mso-position-vertical-relative:text;v-text-anchor:top" o:gfxdata="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" filled="f" stroked="f">
               <v:textbox style="mso-fit-shape-to-text:t">
                 <w:txbxContent>
                   <w:p>
                     <w:pPr>
-                      <w:pStyle w:val="Footer"/>
+                      <w:pStyle w:val="Sidfot"/>
                     </w:pPr>
                   </w:p>
                 </w:txbxContent>
@@ -6634,6 +6848,7 @@
     <w:rsid w:val="00087946"/>
     <w:rsid w:val="00177883"/>
     <w:rsid w:val="00344871"/>
+    <w:rsid w:val="00C94F1E"/>
     <w:rsid w:val="00D51A12"/>
     <w:rsid w:val="00ED64E4"/>
   </w:rsids>

</xml_diff>